<commit_message>
Margins and encoding errors
</commit_message>
<xml_diff>
--- a/Brown Family Research.docx
+++ b/Brown Family Research.docx
@@ -656,6 +656,7 @@
           <w:sz w:val="24"/>
           <w:szCs w:val="24"/>
         </w:rPr>
+        <w:lastRenderedPageBreak/>
         <w:t xml:space="preserve">William Brown’s letter to Marquis Brown gives information about William’s father, Francis Hendren Taylor Brown, who is generally referred to as F.H.T. Brown. William states that his father (F.H.T. Brown) was in the Civil War on the side of the Confederacy from March 1862 to the end of the War in 1865. </w:t>
       </w:r>
     </w:p>
@@ -1202,25 +1203,7 @@
             <w:sz w:val="24"/>
             <w:szCs w:val="24"/>
           </w:rPr>
-          <w:t>Obituary of Capt. James C. M</w:t>
-        </w:r>
-        <w:r>
-          <w:rPr>
-            <w:rStyle w:val="Hyperlink"/>
-            <w:rFonts w:ascii="Times New Roman" w:eastAsia="Times New Roman" w:hAnsi="Times New Roman" w:cs="Times New Roman"/>
-            <w:sz w:val="24"/>
-            <w:szCs w:val="24"/>
-          </w:rPr>
-          <w:t>a</w:t>
-        </w:r>
-        <w:r>
-          <w:rPr>
-            <w:rStyle w:val="Hyperlink"/>
-            <w:rFonts w:ascii="Times New Roman" w:eastAsia="Times New Roman" w:hAnsi="Times New Roman" w:cs="Times New Roman"/>
-            <w:sz w:val="24"/>
-            <w:szCs w:val="24"/>
-          </w:rPr>
-          <w:t>rquis</w:t>
+          <w:t>Obituary of Capt. James C. Marquis</w:t>
         </w:r>
       </w:hyperlink>
     </w:p>
@@ -2478,6 +2461,7 @@
           <w:sz w:val="24"/>
           <w:szCs w:val="24"/>
         </w:rPr>
+        <w:lastRenderedPageBreak/>
         <w:t>The two found a series of documents that showed that William Brown sold property called “Twenty Gon” (because its borders had 20 different angles) to Joseph, John, and Anne Brown, who were the heirs of John Brown (deceased). See:</w:t>
       </w:r>
       <w:r>
@@ -3392,6 +3376,7 @@
           <w:sz w:val="24"/>
           <w:szCs w:val="24"/>
         </w:rPr>
+        <w:lastRenderedPageBreak/>
         <w:t xml:space="preserve">John Brown Sr. and William Brown (relationship unknown) apparently bought the </w:t>
       </w:r>
       <w:proofErr w:type="spellStart"/>
@@ -3799,6 +3784,7 @@
           <w:sz w:val="24"/>
           <w:szCs w:val="24"/>
         </w:rPr>
+        <w:lastRenderedPageBreak/>
         <w:t>Our David Hopkins is the second David down, #S13307. This information will tell archivist</w:t>
       </w:r>
       <w:r>
@@ -4363,6 +4349,7 @@
           <w:sz w:val="24"/>
           <w:szCs w:val="24"/>
         </w:rPr>
+        <w:lastRenderedPageBreak/>
         <w:t xml:space="preserve">Around </w:t>
       </w:r>
       <w:r>
@@ -6153,6 +6140,7 @@
           <w:sz w:val="24"/>
           <w:szCs w:val="24"/>
         </w:rPr>
+        <w:lastRenderedPageBreak/>
         <w:t>BROWN FAMILY GENEALOGY</w:t>
       </w:r>
     </w:p>
@@ -6543,6 +6531,7 @@
           <w:sz w:val="24"/>
           <w:szCs w:val="24"/>
         </w:rPr>
+        <w:lastRenderedPageBreak/>
         <w:t> </w:t>
       </w:r>
       <w:r>
@@ -7064,6 +7053,7 @@
           <w:sz w:val="24"/>
           <w:szCs w:val="24"/>
         </w:rPr>
+        <w:lastRenderedPageBreak/>
         <w:t>iv. JOSEPH WILLIAM BROWN, b. April 11, 1854; m. S. BELLE FULLER, February 28, 1878, M.E. Church, South; b. Butler County Kansas.</w:t>
       </w:r>
     </w:p>
@@ -7576,6 +7566,7 @@
           <w:sz w:val="24"/>
           <w:szCs w:val="24"/>
         </w:rPr>
+        <w:lastRenderedPageBreak/>
         <w:br/>
         <w:t>Children of RHODA BROWN and DANIEL HARRISON are:</w:t>
       </w:r>
@@ -7909,7 +7900,18 @@
           <w:sz w:val="24"/>
           <w:szCs w:val="24"/>
         </w:rPr>
-        <w:t xml:space="preserve"> from the hills. Juliet trudged these four miles each day. In 1838 young Miss Hill went over to Augusta, Butler County, to teach school near her brother's home farm. She taught there eight years and then married Joseph Decatur Brown of Jennings Gap, VA. Of the six children born to Mr. and Mrs. Brown, three boys survived the father. Like many other patriotic southerners, Mrs. Brown had invested the residue of her father's fortune in Confederate bonds. With the collapse of the Confederacy her fortune vanished. Bravely she turned back to her old profession of teaching. She taught in Jennings Gap until 1871, when she struck out with her three sons for Kansas. They detrained at Kansas City and began the overland journey to their future home in Spring Township, Butler County, with a yoke of oxen, one prairie schooner, two cows, one pig and a dozen chickens. The household goods had to be hauled through by wagon freighters from Kansas City. Mrs. Brown filed on an 80-acre tract in the Little Walnut River valley in Spring township. The three brothers rented land adjoining. Times were very hard. Mrs. Brown again turned to teaching to keep things going. In the </w:t>
+        <w:t xml:space="preserve"> from the hills. Juliet trudged these four miles each day. In 1838 young Miss Hill went over to Augusta, Butler County, to teach school near her brother's home farm. She taught there eight years and then married Joseph Decatur Brown of Jennings Gap, VA. Of the six children born to Mr. and Mrs. Brown, three boys survived the father. Like many other patriotic southerners, Mrs. Brown had invested the residue of her father's fortune in Confederate bonds. With the collapse of the Confederacy her fortune </w:t>
+      </w:r>
+      <w:r>
+        <w:rPr>
+          <w:rFonts w:ascii="Times New Roman" w:eastAsia="Times New Roman" w:hAnsi="Times New Roman" w:cs="Times New Roman"/>
+          <w:i/>
+          <w:iCs/>
+          <w:sz w:val="24"/>
+          <w:szCs w:val="24"/>
+        </w:rPr>
+        <w:lastRenderedPageBreak/>
+        <w:t xml:space="preserve">vanished. Bravely she turned back to her old profession of teaching. She taught in Jennings Gap until 1871, when she struck out with her three sons for Kansas. They detrained at Kansas City and began the overland journey to their future home in Spring Township, Butler County, with a yoke of oxen, one prairie schooner, two cows, one pig and a dozen chickens. The household goods had to be hauled through by wagon freighters from Kansas City. Mrs. Brown filed on an 80-acre tract in the Little Walnut River valley in Spring township. The three brothers rented land adjoining. Times were very hard. Mrs. Brown again turned to teaching to keep things going. In the </w:t>
       </w:r>
       <w:proofErr w:type="gramStart"/>
       <w:r>
@@ -8191,7 +8193,18 @@
           <w:sz w:val="24"/>
           <w:szCs w:val="24"/>
         </w:rPr>
-        <w:t xml:space="preserve"> who saw him approaching remarked "there will be a difficulty,"--two individuals who were named, (with whom Mr. Hill had probably some misunderstanding.) being in the village. Mr. Hill rode up and shook hands with the gentleman to whom the foregoing remark was made, while the one who made it passed into a neighboring black- smith shop. About this time a gun was fired, and Mr. Hill fell from his horse, and expired in about fifteen minutes, without speaking! Most strange to say--and certainly it tells badly for the justice of the country--notwithstanding these circumstances, and the open manner in which the murder was committed, the investigation of the case failed to fix the bloody and cowardly deed on </w:t>
+        <w:t xml:space="preserve"> who saw him approaching remarked "there will be a difficulty,"--two individuals who were named, (with whom Mr. Hill had probably some misunderstanding.) being in the village. Mr. Hill rode up and shook hands with the gentleman to whom the foregoing remark was made, while the one who made it passed into a neighboring black- smith shop. About this time a gun was fired, and Mr. Hill fell from his horse, and expired in about fifteen minutes, without speaking! Most strange to </w:t>
+      </w:r>
+      <w:r>
+        <w:rPr>
+          <w:rFonts w:ascii="Times New Roman" w:eastAsia="Times New Roman" w:hAnsi="Times New Roman" w:cs="Times New Roman"/>
+          <w:i/>
+          <w:iCs/>
+          <w:sz w:val="24"/>
+          <w:szCs w:val="24"/>
+        </w:rPr>
+        <w:lastRenderedPageBreak/>
+        <w:t xml:space="preserve">say--and certainly it tells badly for the justice of the country--notwithstanding these circumstances, and the open manner in which the murder was committed, the investigation of the case failed to fix the bloody and cowardly deed on </w:t>
       </w:r>
       <w:proofErr w:type="gramStart"/>
       <w:r>
@@ -8273,25 +8286,7 @@
             <w:sz w:val="24"/>
             <w:szCs w:val="24"/>
           </w:rPr>
-          <w:t>obituary I found of Juliet Amanda Hill</w:t>
-        </w:r>
-        <w:r>
-          <w:rPr>
-            <w:rStyle w:val="Hyperlink"/>
-            <w:rFonts w:ascii="Times New Roman" w:eastAsia="Times New Roman" w:hAnsi="Times New Roman" w:cs="Times New Roman"/>
-            <w:sz w:val="24"/>
-            <w:szCs w:val="24"/>
-          </w:rPr>
-          <w:t xml:space="preserve"> </w:t>
-        </w:r>
-        <w:r>
-          <w:rPr>
-            <w:rStyle w:val="Hyperlink"/>
-            <w:rFonts w:ascii="Times New Roman" w:eastAsia="Times New Roman" w:hAnsi="Times New Roman" w:cs="Times New Roman"/>
-            <w:sz w:val="24"/>
-            <w:szCs w:val="24"/>
-          </w:rPr>
-          <w:t>Brown</w:t>
+          <w:t>obituary I found of Juliet Amanda Hill Brown</w:t>
         </w:r>
       </w:hyperlink>
       <w:r>
@@ -8644,7 +8639,16 @@
           <w:sz w:val="24"/>
           <w:szCs w:val="24"/>
         </w:rPr>
-        <w:t>Later, my uncle Marquis Brown did receive the Family Bible, which is now in the possession of his son, Charles. I saw the Family Bible in 1977 when I was in St. Louis for my father’s funeral. As I recall, the bible itself had been published in 1890. I'll guess it was William Brown’s confirmation bible, since his father was a clergyman and William would have been 13 in 1890. Charles Brown made copies of the Family Bible for me, which is how I began my research. –M.D.B.</w:t>
+        <w:t xml:space="preserve">Later, my uncle Marquis Brown did receive the Family Bible, which is now in the possession of his son, Charles. I saw the Family Bible in 1977 when I was in St. Louis for my father’s funeral. </w:t>
+      </w:r>
+      <w:r>
+        <w:rPr>
+          <w:rFonts w:ascii="Times New Roman" w:eastAsia="Times New Roman" w:hAnsi="Times New Roman" w:cs="Times New Roman"/>
+          <w:sz w:val="24"/>
+          <w:szCs w:val="24"/>
+        </w:rPr>
+        <w:lastRenderedPageBreak/>
+        <w:t>As I recall, the bible itself had been published in 1890. I'll guess it was William Brown’s confirmation bible, since his father was a clergyman and William would have been 13 in 1890. Charles Brown made copies of the Family Bible for me, which is how I began my research. –M.D.B.</w:t>
       </w:r>
     </w:p>
     <w:p>
@@ -9244,6 +9248,7 @@
           <w:sz w:val="24"/>
           <w:szCs w:val="24"/>
         </w:rPr>
+        <w:lastRenderedPageBreak/>
         <w:t>7. PAUL MARQUIS BROWN</w:t>
       </w:r>
       <w:r>
@@ -9453,7 +9458,7 @@
     </w:p>
     <w:sectPr>
       <w:footerReference w:type="default" r:id="rId131"/>
-      <w:pgSz w:w="12240" w:h="15840"/>
+      <w:pgSz w:w="12240" w:h="15840" w:code="1"/>
       <w:pgMar w:top="1440" w:right="1440" w:bottom="1440" w:left="1440" w:header="720" w:footer="720" w:gutter="0"/>
       <w:cols w:space="720"/>
       <w:docGrid w:linePitch="360"/>
@@ -9579,7 +9584,23 @@
             <w:sz w:val="18"/>
             <w:szCs w:val="18"/>
           </w:rPr>
-          <w:t xml:space="preserve">                                                                              Last Update: 2019</w:t>
+          <w:t xml:space="preserve">                                                                </w:t>
+        </w:r>
+        <w:r>
+          <w:rPr>
+            <w:noProof/>
+            <w:sz w:val="18"/>
+            <w:szCs w:val="18"/>
+          </w:rPr>
+          <w:t xml:space="preserve">  </w:t>
+        </w:r>
+        <w:r>
+          <w:rPr>
+            <w:noProof/>
+            <w:sz w:val="18"/>
+            <w:szCs w:val="18"/>
+          </w:rPr>
+          <w:t xml:space="preserve">          Last Update: 2019</w:t>
         </w:r>
       </w:p>
     </w:sdtContent>

</xml_diff>